<commit_message>
change name and cleanup table
</commit_message>
<xml_diff>
--- a/Physics Glossary.docx
+++ b/Physics Glossary.docx
@@ -7,7 +7,10 @@
         <w:pStyle w:val="Title"/>
       </w:pPr>
       <w:r>
-        <w:t>Mathematics Glossary</w:t>
+        <w:t>Physics</w:t>
+      </w:r>
+      <w:r>
+        <w:t>s Glossary</w:t>
       </w:r>
     </w:p>
     <w:p>
@@ -83,11 +86,7 @@
           <w:tcPr>
             <w:tcW w:w="2515" w:type="dxa"/>
           </w:tcPr>
-          <w:p>
-            <w:r>
-              <w:t>Injection</w:t>
-            </w:r>
-          </w:p>
+          <w:p/>
         </w:tc>
         <w:tc>
           <w:tcPr>
@@ -121,11 +120,7 @@
           <w:tcPr>
             <w:tcW w:w="2515" w:type="dxa"/>
           </w:tcPr>
-          <w:p>
-            <w:r>
-              <w:t>Bijection</w:t>
-            </w:r>
-          </w:p>
+          <w:p/>
         </w:tc>
         <w:tc>
           <w:tcPr>
@@ -155,11 +150,7 @@
           <w:tcPr>
             <w:tcW w:w="2515" w:type="dxa"/>
           </w:tcPr>
-          <w:p>
-            <w:r>
-              <w:t>Surjection</w:t>
-            </w:r>
-          </w:p>
+          <w:p/>
         </w:tc>
         <w:tc>
           <w:tcPr>
@@ -194,12 +185,6 @@
                 <w:rFonts w:ascii="Calibri" w:hAnsi="Calibri" w:cs="Calibri"/>
               </w:rPr>
             </w:pPr>
-            <w:r>
-              <w:rPr>
-                <w:rFonts w:ascii="Calibri" w:hAnsi="Calibri" w:cs="Calibri"/>
-              </w:rPr>
-              <w:t>Conjunction</w:t>
-            </w:r>
           </w:p>
         </w:tc>
         <w:tc>
@@ -229,11 +214,7 @@
           <w:tcPr>
             <w:tcW w:w="2515" w:type="dxa"/>
           </w:tcPr>
-          <w:p>
-            <w:r>
-              <w:t>Disjunction</w:t>
-            </w:r>
-          </w:p>
+          <w:p/>
         </w:tc>
         <w:tc>
           <w:tcPr>
@@ -262,11 +243,7 @@
           <w:tcPr>
             <w:tcW w:w="2515" w:type="dxa"/>
           </w:tcPr>
-          <w:p>
-            <w:r>
-              <w:t>Tautology</w:t>
-            </w:r>
-          </w:p>
+          <w:p/>
         </w:tc>
         <w:tc>
           <w:tcPr>
@@ -295,11 +272,7 @@
           <w:tcPr>
             <w:tcW w:w="2515" w:type="dxa"/>
           </w:tcPr>
-          <w:p>
-            <w:r>
-              <w:t>Lemma</w:t>
-            </w:r>
-          </w:p>
+          <w:p/>
         </w:tc>
         <w:tc>
           <w:tcPr>
@@ -328,15 +301,7 @@
           <w:tcPr>
             <w:tcW w:w="2515" w:type="dxa"/>
           </w:tcPr>
-          <w:p>
-            <w:r>
-              <w:lastRenderedPageBreak/>
-              <w:t>P</w:t>
-            </w:r>
-            <w:r>
-              <w:t>roposition</w:t>
-            </w:r>
-          </w:p>
+          <w:p/>
         </w:tc>
         <w:tc>
           <w:tcPr>
@@ -366,11 +331,7 @@
           <w:tcPr>
             <w:tcW w:w="2515" w:type="dxa"/>
           </w:tcPr>
-          <w:p>
-            <w:r>
-              <w:t>Statement</w:t>
-            </w:r>
-          </w:p>
+          <w:p/>
         </w:tc>
         <w:tc>
           <w:tcPr>
@@ -399,11 +360,7 @@
           <w:tcPr>
             <w:tcW w:w="2515" w:type="dxa"/>
           </w:tcPr>
-          <w:p>
-            <w:r>
-              <w:t>Intersection</w:t>
-            </w:r>
-          </w:p>
+          <w:p/>
         </w:tc>
         <w:tc>
           <w:tcPr>
@@ -433,11 +390,7 @@
           <w:tcPr>
             <w:tcW w:w="2515" w:type="dxa"/>
           </w:tcPr>
-          <w:p>
-            <w:r>
-              <w:t>Union</w:t>
-            </w:r>
-          </w:p>
+          <w:p/>
         </w:tc>
         <w:tc>
           <w:tcPr>
@@ -466,17 +419,7 @@
           <w:tcPr>
             <w:tcW w:w="2515" w:type="dxa"/>
           </w:tcPr>
-          <w:p>
-            <w:r>
-              <w:t>Axio</w:t>
-            </w:r>
-            <w:r>
-              <w:t>m</w:t>
-            </w:r>
-            <w:r>
-              <w:t xml:space="preserve"> of Extensionality</w:t>
-            </w:r>
-          </w:p>
+          <w:p/>
         </w:tc>
         <w:tc>
           <w:tcPr>

</xml_diff>